<commit_message>
lab 1 Pre image correction due to change in lab1procedure1
</commit_message>
<xml_diff>
--- a/lab1/Lab 1 Pre.docx
+++ b/lab1/Lab 1 Pre.docx
@@ -103,16 +103,7 @@
           <w:szCs w:val="22"/>
           <w:lang w:val="en-GB"/>
         </w:rPr>
-        <w:t>09/24/2015</w:t>
-      </w:r>
-      <w:r>
-        <w:rPr>
-          <w:color w:val="808080"/>
-          <w:sz w:val="22"/>
-          <w:szCs w:val="22"/>
-          <w:lang w:val="en-GB"/>
-        </w:rPr>
-        <w:t xml:space="preserve"> </w:t>
+        <w:t xml:space="preserve">09/24/2015 </w:t>
       </w:r>
     </w:p>
     <w:p>
@@ -234,16 +225,7 @@
           <w:szCs w:val="22"/>
           <w:lang w:val="en-GB"/>
         </w:rPr>
-        <w:t>Oscar Morales</w:t>
-      </w:r>
-      <w:r>
-        <w:rPr>
-          <w:color w:val="808080"/>
-          <w:sz w:val="22"/>
-          <w:szCs w:val="22"/>
-          <w:lang w:val="en-GB"/>
-        </w:rPr>
-        <w:t xml:space="preserve"> </w:t>
+        <w:t xml:space="preserve">Oscar Morales </w:t>
       </w:r>
     </w:p>
     <w:p>
@@ -273,16 +255,7 @@
           <w:szCs w:val="22"/>
           <w:lang w:val="en-GB"/>
         </w:rPr>
-        <w:t>Justin Carlson</w:t>
-      </w:r>
-      <w:r>
-        <w:rPr>
-          <w:color w:val="808080"/>
-          <w:sz w:val="22"/>
-          <w:szCs w:val="22"/>
-          <w:lang w:val="en-GB"/>
-        </w:rPr>
-        <w:t xml:space="preserve"> </w:t>
+        <w:t xml:space="preserve">Justin Carlson </w:t>
       </w:r>
     </w:p>
     <w:p>
@@ -304,14 +277,7 @@
           <w:color w:val="808080"/>
           <w:lang w:val="en-GB"/>
         </w:rPr>
-        <w:t>Carmelo</w:t>
-      </w:r>
-      <w:r>
-        <w:rPr>
-          <w:color w:val="808080"/>
-          <w:lang w:val="en-GB"/>
-        </w:rPr>
-        <w:t xml:space="preserve"> </w:t>
+        <w:t xml:space="preserve">Carmelo </w:t>
       </w:r>
       <w:proofErr w:type="spellStart"/>
       <w:r>
@@ -398,16 +364,17 @@
           <w:lang w:val="en-GB"/>
         </w:rPr>
       </w:pPr>
+      <w:bookmarkStart w:id="0" w:name="_GoBack"/>
       <w:r>
         <w:rPr>
           <w:noProof/>
-          <w:lang w:val="en-GB" w:eastAsia="es-MX"/>
+          <w:lang w:eastAsia="es-MX"/>
         </w:rPr>
         <w:drawing>
-          <wp:inline distT="0" distB="0" distL="0" distR="0" wp14:anchorId="11312B1E" wp14:editId="264FD619">
+          <wp:inline distT="0" distB="0" distL="0" distR="0">
             <wp:extent cx="5943600" cy="4580164"/>
             <wp:effectExtent l="0" t="0" r="0" b="0"/>
-            <wp:docPr id="1" name="Imagen 1" descr="C:\Users\Elso\Documents\ECE372A\GIT\lab1\lab1p1.jpg"/>
+            <wp:docPr id="3" name="Imagen 3" descr="C:\Users\Elso\Documents\ECE372A\GIT\lab1\lab1p1.jpg"/>
             <wp:cNvGraphicFramePr>
               <a:graphicFrameLocks xmlns:a="http://schemas.openxmlformats.org/drawingml/2006/main" noChangeAspect="1"/>
             </wp:cNvGraphicFramePr>
@@ -452,6 +419,7 @@
           </wp:inline>
         </w:drawing>
       </w:r>
+      <w:bookmarkEnd w:id="0"/>
     </w:p>
     <w:p>
       <w:pPr>
@@ -1323,39 +1291,7 @@
                 <w:szCs w:val="22"/>
                 <w:lang w:val="en-GB"/>
               </w:rPr>
-              <w:t xml:space="preserve"> </w:t>
-            </w:r>
-            <w:r>
-              <w:rPr>
-                <w:sz w:val="22"/>
-                <w:szCs w:val="22"/>
-                <w:lang w:val="en-GB"/>
-              </w:rPr>
-              <w:t>–</w:t>
-            </w:r>
-            <w:r>
-              <w:rPr>
-                <w:sz w:val="22"/>
-                <w:szCs w:val="22"/>
-                <w:lang w:val="en-GB"/>
-              </w:rPr>
-              <w:t xml:space="preserve"> </w:t>
-            </w:r>
-            <w:r>
-              <w:rPr>
-                <w:sz w:val="22"/>
-                <w:szCs w:val="22"/>
-                <w:lang w:val="en-GB"/>
-              </w:rPr>
-              <w:t>PORTGbits.</w:t>
-            </w:r>
-            <w:r>
-              <w:rPr>
-                <w:sz w:val="22"/>
-                <w:szCs w:val="22"/>
-                <w:lang w:val="en-GB"/>
-              </w:rPr>
-              <w:t>RG12, TRISGbits.RG12</w:t>
+              <w:t xml:space="preserve"> – PORTGbits.RG12, TRISGbits.RG12</w:t>
             </w:r>
           </w:p>
           <w:p>
@@ -1383,39 +1319,7 @@
                 <w:szCs w:val="22"/>
                 <w:lang w:val="en-GB"/>
               </w:rPr>
-              <w:t xml:space="preserve"> </w:t>
-            </w:r>
-            <w:r>
-              <w:rPr>
-                <w:sz w:val="22"/>
-                <w:szCs w:val="22"/>
-                <w:lang w:val="en-GB"/>
-              </w:rPr>
-              <w:t>–</w:t>
-            </w:r>
-            <w:r>
-              <w:rPr>
-                <w:sz w:val="22"/>
-                <w:szCs w:val="22"/>
-                <w:lang w:val="en-GB"/>
-              </w:rPr>
-              <w:t xml:space="preserve"> </w:t>
-            </w:r>
-            <w:r>
-              <w:rPr>
-                <w:sz w:val="22"/>
-                <w:szCs w:val="22"/>
-                <w:lang w:val="en-GB"/>
-              </w:rPr>
-              <w:t>PORTGbits.</w:t>
-            </w:r>
-            <w:r>
-              <w:rPr>
-                <w:sz w:val="22"/>
-                <w:szCs w:val="22"/>
-                <w:lang w:val="en-GB"/>
-              </w:rPr>
-              <w:t>RG14, TRISGbits.RG14</w:t>
+              <w:t xml:space="preserve"> – PORTGbits.RG14, TRISGbits.RG14</w:t>
             </w:r>
           </w:p>
         </w:tc>
@@ -2984,8 +2888,6 @@
           <w:lang w:val="en-GB"/>
         </w:rPr>
       </w:pPr>
-      <w:bookmarkStart w:id="0" w:name="_GoBack"/>
-      <w:bookmarkEnd w:id="0"/>
       <w:r>
         <w:rPr>
           <w:noProof/>
@@ -5719,7 +5621,7 @@
 </file>
 
 <file path=customXml/itemProps1.xml><?xml version="1.0" encoding="utf-8"?>
-<ds:datastoreItem xmlns:ds="http://schemas.openxmlformats.org/officeDocument/2006/customXml" ds:itemID="{FF551CCC-D945-4207-8AC9-5552E39141B6}">
+<ds:datastoreItem xmlns:ds="http://schemas.openxmlformats.org/officeDocument/2006/customXml" ds:itemID="{E38B749B-F24A-44A3-AD6D-96F277C12993}">
   <ds:schemaRefs>
     <ds:schemaRef ds:uri="http://schemas.openxmlformats.org/officeDocument/2006/bibliography"/>
   </ds:schemaRefs>

</xml_diff>